<commit_message>
Deployed e4b6027 with MkDocs version: 1.6.1
</commit_message>
<xml_diff>
--- a/download/controllable_unit_service_provider.docx
+++ b/download/controllable_unit_service_provider.docx
@@ -636,9 +636,9 @@
         <w:tblLook w:firstRow="1" w:lastRow="0" w:firstColumn="0" w:lastColumn="0" w:noHBand="0" w:noVBand="0" w:val="0020"/>
       </w:tblPr>
       <w:tblGrid>
-        <w:gridCol w:w="966"/>
-        <w:gridCol w:w="6584"/>
-        <w:gridCol w:w="368"/>
+        <w:gridCol w:w="1001"/>
+        <w:gridCol w:w="6536"/>
+        <w:gridCol w:w="381"/>
       </w:tblGrid>
       <w:tr>
         <w:trPr>
@@ -768,6 +768,41 @@
             </w:pPr>
             <w:r>
               <w:t xml:space="preserve">For the sake of data quality, new contracts added by SP and directly taking place after another contract cannot have the same end user.</w:t>
+            </w:r>
+          </w:p>
+        </w:tc>
+        <w:tc>
+          <w:tcPr/>
+          <w:p>
+            <w:pPr>
+              <w:pStyle w:val="Compact"/>
+            </w:pPr>
+            <w:r>
+              <w:t xml:space="preserve">DONE</w:t>
+            </w:r>
+          </w:p>
+        </w:tc>
+      </w:tr>
+      <w:tr>
+        <w:tc>
+          <w:tcPr/>
+          <w:p>
+            <w:pPr>
+              <w:pStyle w:val="Compact"/>
+            </w:pPr>
+            <w:r>
+              <w:t xml:space="preserve">CUSP-VAL004</w:t>
+            </w:r>
+          </w:p>
+        </w:tc>
+        <w:tc>
+          <w:tcPr/>
+          <w:p>
+            <w:pPr>
+              <w:pStyle w:val="Compact"/>
+            </w:pPr>
+            <w:r>
+              <w:t xml:space="preserve">The end user of a new CUSP must match the end user owning the accounting point the CU is connected to.</w:t>
             </w:r>
           </w:p>
         </w:tc>
@@ -2885,7 +2920,7 @@
     <w:bookmarkEnd w:id="43"/>
     <w:bookmarkEnd w:id="44"/>
     <w:sectPr>
-      <w:headerReference r:id="rId9" w:type="default"/>
+      <w:headerReference r:id="rId11" w:type="default"/>
       <w:pgSz w:h="11906" w:orient="landscape" w:w="16838"/>
       <w:pgMar w:bottom="1417" w:footer="708" w:gutter="0" w:header="708" w:left="1417" w:right="1417" w:top="1417"/>
       <w:cols w:space="708"/>

</xml_diff>